<commit_message>
feat: enhance applyStandardTableFormatting with separate 1x1 table support
Enhanced table formatting helper with better control over single-cell tables:
- Add singleCellShading option for separate 1x1 table color
- Support two-parameter syntax: applyStandardTableFormatting(color1x1, colorMulti)
- Fix color validation with regex for valid 6-char hex codes
- Always apply borders and autofit to all tables (remove conditional logic)
- Add singleCellTablesShaded stat to return value
- Improve documentation with clear examples
- Update 170 test output files with enhanced formatting

Breaking changes: None (fully backwards compatible)
</commit_message>
<xml_diff>
--- a/tests/output/test-cell-batch2-combined.docx
+++ b/tests/output/test-cell-batch2-combined.docx
@@ -28,19 +28,25 @@
         </w:tc>
         <w:tc>
           <w:p>
-            <w:r/>
+            <w:r>
+              <w:t xml:space="preserve"/>
+            </w:r>
           </w:p>
         </w:tc>
       </w:tr>
       <w:tr>
         <w:tc>
           <w:p>
-            <w:r/>
+            <w:r>
+              <w:t xml:space="preserve"/>
+            </w:r>
           </w:p>
         </w:tc>
         <w:tc>
           <w:p>
-            <w:r/>
+            <w:r>
+              <w:t xml:space="preserve"/>
+            </w:r>
           </w:p>
         </w:tc>
       </w:tr>

</xml_diff>